<commit_message>
Corrected answer for 17
</commit_message>
<xml_diff>
--- a/LSP_Projects_Assignments_Spring2024/src/org/howard/edu/lsp/oopfinal/exam/final_spring_2024.docx
+++ b/LSP_Projects_Assignments_Spring2024/src/org/howard/edu/lsp/oopfinal/exam/final_spring_2024.docx
@@ -3950,14 +3950,20 @@
         <w:ind w:left="360"/>
         <w:rPr>
           <w:rFonts w:eastAsiaTheme="minorEastAsia"/>
-          <w:sz w:val="24"/>
-          <w:szCs w:val="24"/>
-        </w:rPr>
-      </w:pPr>
-      <w:r>
-        <w:rPr>
-          <w:sz w:val="24"/>
-          <w:szCs w:val="24"/>
+          <w:b/>
+          <w:bCs/>
+          <w:sz w:val="24"/>
+          <w:szCs w:val="24"/>
+          <w:u w:val="single"/>
+        </w:rPr>
+      </w:pPr>
+      <w:r>
+        <w:rPr>
+          <w:b/>
+          <w:bCs/>
+          <w:sz w:val="24"/>
+          <w:szCs w:val="24"/>
+          <w:u w:val="single"/>
         </w:rPr>
         <w:t>It allows the definition of a family of algorithms, encapsulates each one, and makes them interchangeable.</w:t>
       </w:r>
@@ -3972,20 +3978,14 @@
         <w:ind w:left="360"/>
         <w:rPr>
           <w:rFonts w:eastAsiaTheme="minorEastAsia"/>
-          <w:b/>
-          <w:bCs/>
-          <w:sz w:val="24"/>
-          <w:szCs w:val="24"/>
-          <w:u w:val="single"/>
-        </w:rPr>
-      </w:pPr>
-      <w:r>
-        <w:rPr>
-          <w:b/>
-          <w:bCs/>
-          <w:sz w:val="24"/>
-          <w:szCs w:val="24"/>
-          <w:u w:val="single"/>
+          <w:sz w:val="24"/>
+          <w:szCs w:val="24"/>
+        </w:rPr>
+      </w:pPr>
+      <w:r>
+        <w:rPr>
+          <w:sz w:val="24"/>
+          <w:szCs w:val="24"/>
         </w:rPr>
         <w:t>It enables the selection of an algorithm’s implementation at runtime.</w:t>
       </w:r>

</xml_diff>